<commit_message>
article - in work
</commit_message>
<xml_diff>
--- a/article/article.docx
+++ b/article/article.docx
@@ -3469,7 +3469,7 @@
                         <pic:nvPr/>
                       </pic:nvPicPr>
                       <pic:blipFill>
-                        <a:blip r:embed="rId8"/>
+                        <a:blip r:embed="rId9"/>
                         <a:stretch/>
                       </pic:blipFill>
                       <pic:spPr bwMode="auto">
@@ -3507,7 +3507,7 @@
               </v:shapetype>
               <v:shape id="_x0000_i0" o:spid="_x0000_s0" type="#_x0000_t75" style="width:362.7pt;height:290.8pt;mso-wrap-distance-left:0.0pt;mso-wrap-distance-top:0.0pt;mso-wrap-distance-right:0.0pt;mso-wrap-distance-bottom:0.0pt;rotation:89;" stroked="false">
                 <v:path textboxrect="0,0,0,0"/>
-                <v:imagedata r:id="rId8" o:title=""/>
+                <v:imagedata r:id="rId9" o:title=""/>
               </v:shape>
             </w:pict>
           </mc:Fallback>
@@ -3636,9 +3636,9 @@
           <w:rFonts w:ascii="Times New Roman Cyr" w:hAnsi="Times New Roman Cyr" w:cs="Times New Roman Cyr"/>
           <w:b w:val="0"/>
           <w:bCs w:val="0"/>
-          <w:i w:val="0"/>
-          <w:sz w:val="24"/>
-          <w:szCs w:val="24"/>
+          <w:sz w:val="24"/>
+          <w:szCs w:val="24"/>
+          <w:highlight w:val="none"/>
         </w:rPr>
         <w:suppressLineNumbers w:val="0"/>
       </w:pPr>
@@ -3656,11 +3656,1278 @@
       <w:r>
         <w:rPr>
           <w:rFonts w:ascii="Times New Roman Cyr" w:hAnsi="Times New Roman Cyr" w:cs="Times New Roman Cyr"/>
+          <w:b/>
+          <w:bCs/>
+          <w:sz w:val="24"/>
+          <w:szCs w:val="24"/>
+          <w:highlight w:val="none"/>
+        </w:rPr>
+        <w:t xml:space="preserve">Проектирование архитектуры подсистемы.</w:t>
+      </w:r>
+      <w:r>
+        <w:rPr>
+          <w:rFonts w:ascii="Times New Roman Cyr" w:hAnsi="Times New Roman Cyr" w:cs="Times New Roman Cyr"/>
           <w:b w:val="0"/>
           <w:bCs w:val="0"/>
           <w:sz w:val="24"/>
           <w:szCs w:val="24"/>
           <w:highlight w:val="none"/>
+        </w:rPr>
+        <w:t xml:space="preserve"> После анализа аналогов необходимым этапом является разработка архитектуры. Разработанную подсистему предполагается использовать как информационной системы образовательного портала, что отражено в архитектуре информационной системы, показанной на контекст-диаграмме (нотация С4) на рисунке 2.</w:t>
+      </w:r>
+      <w:r>
+        <w:rPr>
+          <w:rFonts w:ascii="Times New Roman Cyr" w:hAnsi="Times New Roman Cyr" w:cs="Times New Roman Cyr"/>
+          <w:b w:val="0"/>
+          <w:bCs w:val="0"/>
+          <w:sz w:val="24"/>
+          <w:szCs w:val="24"/>
+          <w:highlight w:val="none"/>
+        </w:rPr>
+      </w:r>
+    </w:p>
+    <w:p>
+      <w:pPr>
+        <w:ind w:firstLine="0"/>
+        <w:jc w:val="center"/>
+        <w:spacing w:after="0" w:afterAutospacing="0" w:line="360" w:lineRule="auto"/>
+        <w:rPr>
+          <w:rFonts w:ascii="Times New Roman Cyr" w:hAnsi="Times New Roman Cyr" w:cs="Times New Roman Cyr"/>
+          <w:b w:val="0"/>
+          <w:bCs w:val="0"/>
+          <w:sz w:val="24"/>
+          <w:szCs w:val="24"/>
+          <w:highlight w:val="none"/>
+        </w:rPr>
+        <w:suppressLineNumbers w:val="0"/>
+      </w:pPr>
+      <w:r>
+        <w:rPr>
+          <w:rFonts w:ascii="Times New Roman Cyr" w:hAnsi="Times New Roman Cyr" w:cs="Times New Roman Cyr"/>
+          <w:b w:val="0"/>
+          <w:bCs w:val="0"/>
+          <w:sz w:val="24"/>
+          <w:szCs w:val="24"/>
+          <w:highlight w:val="none"/>
+        </w:rPr>
+      </w:r>
+      <w:r>
+        <w:rPr>
+          <w:sz w:val="28"/>
+          <w:szCs w:val="28"/>
+          <w:highlight w:val="none"/>
+        </w:rPr>
+        <mc:AlternateContent>
+          <mc:Choice Requires="wpg">
+            <w:drawing>
+              <wp:inline xmlns:wp="http://schemas.openxmlformats.org/drawingml/2006/wordprocessingDrawing" distT="0" distB="0" distL="0" distR="0">
+                <wp:extent cx="4253691" cy="3873228"/>
+                <wp:effectExtent l="0" t="0" r="0" b="0"/>
+                <wp:docPr id="2" name=""/>
+                <wp:cNvGraphicFramePr>
+                  <a:graphicFrameLocks xmlns:a="http://schemas.openxmlformats.org/drawingml/2006/main" noChangeAspect="1"/>
+                </wp:cNvGraphicFramePr>
+                <a:graphic xmlns:a="http://schemas.openxmlformats.org/drawingml/2006/main">
+                  <a:graphicData uri="http://schemas.openxmlformats.org/drawingml/2006/picture">
+                    <pic:pic xmlns:pic="http://schemas.openxmlformats.org/drawingml/2006/picture">
+                      <pic:nvPicPr>
+                        <pic:cNvPr id="1522328077" name=""/>
+                        <pic:cNvPicPr>
+                          <a:picLocks noChangeAspect="1"/>
+                        </pic:cNvPicPr>
+                        <pic:nvPr/>
+                      </pic:nvPicPr>
+                      <pic:blipFill>
+                        <a:blip r:embed="rId10"/>
+                        <a:stretch/>
+                      </pic:blipFill>
+                      <pic:spPr bwMode="auto">
+                        <a:xfrm rot="0" flipH="0" flipV="0">
+                          <a:off x="0" y="0"/>
+                          <a:ext cx="4253691" cy="3873228"/>
+                        </a:xfrm>
+                        <a:prstGeom prst="rect">
+                          <a:avLst/>
+                        </a:prstGeom>
+                      </pic:spPr>
+                    </pic:pic>
+                  </a:graphicData>
+                </a:graphic>
+              </wp:inline>
+            </w:drawing>
+          </mc:Choice>
+          <mc:Fallback>
+            <w:pict>
+              <v:shapetype type="#_x0000_t75" o:spt="75" coordsize="21600,21600" o:preferrelative="t" path="m@4@5l@4@11@9@11@9@5xe">
+                <v:formulas>
+                  <v:f eqn="if lineDrawn pixelLineWidth 0"/>
+                  <v:f eqn="sum @0 1 0"/>
+                  <v:f eqn="sum 0 0 @1"/>
+                  <v:f eqn="prod @2 1 2"/>
+                  <v:f eqn="prod @3 21600 pixelWidth"/>
+                  <v:f eqn="prod @3 21600 pixelHeight"/>
+                  <v:f eqn="sum @0 0 1"/>
+                  <v:f eqn="prod @6 1 2"/>
+                  <v:f eqn="prod @7 21600 pixelWidth"/>
+                  <v:f eqn="sum @8 21600 0"/>
+                  <v:f eqn="prod @7 21600 pixelHeight"/>
+                  <v:f eqn="sum @10 21600 0"/>
+                </v:formulas>
+              </v:shapetype>
+              <v:shape id="_x0000_i1" o:spid="_x0000_s1" type="#_x0000_t75" style="width:334.9pt;height:305.0pt;mso-wrap-distance-left:0.0pt;mso-wrap-distance-top:0.0pt;mso-wrap-distance-right:0.0pt;mso-wrap-distance-bottom:0.0pt;rotation:0;" stroked="false">
+                <v:path textboxrect="0,0,0,0"/>
+                <v:imagedata r:id="rId10" o:title=""/>
+              </v:shape>
+            </w:pict>
+          </mc:Fallback>
+        </mc:AlternateContent>
+      </w:r>
+      <w:r/>
+      <w:r>
+        <w:rPr>
+          <w:rFonts w:ascii="Times New Roman Cyr" w:hAnsi="Times New Roman Cyr" w:cs="Times New Roman Cyr"/>
+          <w:b w:val="0"/>
+          <w:bCs w:val="0"/>
+          <w:sz w:val="24"/>
+          <w:szCs w:val="24"/>
+          <w:highlight w:val="none"/>
+        </w:rPr>
+      </w:r>
+      <w:r>
+        <w:rPr>
+          <w:sz w:val="28"/>
+          <w:szCs w:val="28"/>
+          <w:highlight w:val="none"/>
+        </w:rPr>
+      </w:r>
+      <w:r/>
+      <w:r>
+        <w:rPr>
+          <w:rFonts w:ascii="Times New Roman Cyr" w:hAnsi="Times New Roman Cyr" w:cs="Times New Roman Cyr"/>
+          <w:b w:val="0"/>
+          <w:bCs w:val="0"/>
+          <w:sz w:val="24"/>
+          <w:szCs w:val="24"/>
+          <w:highlight w:val="none"/>
+        </w:rPr>
+        <w:t xml:space="preserve"> </w:t>
+      </w:r>
+      <w:r>
+        <w:rPr>
+          <w:rFonts w:ascii="Times New Roman Cyr" w:hAnsi="Times New Roman Cyr" w:cs="Times New Roman Cyr"/>
+          <w:b w:val="0"/>
+          <w:bCs w:val="0"/>
+          <w:sz w:val="24"/>
+          <w:szCs w:val="24"/>
+          <w:highlight w:val="none"/>
+        </w:rPr>
+      </w:r>
+      <w:r/>
+    </w:p>
+    <w:p>
+      <w:pPr>
+        <w:ind w:firstLine="0"/>
+        <w:jc w:val="center"/>
+        <w:spacing w:after="0" w:afterAutospacing="0" w:line="360" w:lineRule="auto"/>
+        <w:rPr>
+          <w:rFonts w:ascii="Times New Roman Cyr" w:hAnsi="Times New Roman Cyr" w:cs="Times New Roman Cyr"/>
+          <w:b w:val="0"/>
+          <w:bCs w:val="0"/>
+          <w:sz w:val="24"/>
+          <w:szCs w:val="24"/>
+          <w:highlight w:val="none"/>
+        </w:rPr>
+        <w:suppressLineNumbers w:val="0"/>
+      </w:pPr>
+      <w:r>
+        <w:rPr>
+          <w:rFonts w:ascii="Times New Roman Cyr" w:hAnsi="Times New Roman Cyr" w:cs="Times New Roman Cyr"/>
+          <w:b/>
+          <w:bCs/>
+          <w:sz w:val="24"/>
+          <w:szCs w:val="24"/>
+          <w:highlight w:val="none"/>
+        </w:rPr>
+        <w:t xml:space="preserve">Рис. 2.</w:t>
+      </w:r>
+      <w:r>
+        <w:rPr>
+          <w:rFonts w:ascii="Times New Roman Cyr" w:hAnsi="Times New Roman Cyr" w:cs="Times New Roman Cyr"/>
+          <w:b w:val="0"/>
+          <w:bCs w:val="0"/>
+          <w:sz w:val="24"/>
+          <w:szCs w:val="24"/>
+          <w:highlight w:val="none"/>
+        </w:rPr>
+        <w:t xml:space="preserve"> </w:t>
+      </w:r>
+      <w:r>
+        <w:rPr>
+          <w:rFonts w:ascii="Times New Roman Cyr" w:hAnsi="Times New Roman Cyr" w:cs="Times New Roman Cyr"/>
+          <w:b w:val="0"/>
+          <w:bCs w:val="0"/>
+          <w:sz w:val="24"/>
+          <w:szCs w:val="24"/>
+          <w:highlight w:val="none"/>
+        </w:rPr>
+        <w:t xml:space="preserve">Контекст-диаграмме</w:t>
+      </w:r>
+      <w:r>
+        <w:rPr>
+          <w:rFonts w:ascii="Times New Roman Cyr" w:hAnsi="Times New Roman Cyr" w:cs="Times New Roman Cyr"/>
+          <w:b w:val="0"/>
+          <w:bCs w:val="0"/>
+          <w:sz w:val="24"/>
+          <w:szCs w:val="24"/>
+          <w:highlight w:val="none"/>
+        </w:rPr>
+        <w:t xml:space="preserve"> информационной системы</w:t>
+      </w:r>
+      <w:r>
+        <w:rPr>
+          <w:rFonts w:ascii="Times New Roman Cyr" w:hAnsi="Times New Roman Cyr" w:cs="Times New Roman Cyr"/>
+          <w:b w:val="0"/>
+          <w:bCs w:val="0"/>
+          <w:sz w:val="24"/>
+          <w:szCs w:val="24"/>
+          <w:highlight w:val="none"/>
+        </w:rPr>
+      </w:r>
+    </w:p>
+    <w:p>
+      <w:pPr>
+        <w:ind w:firstLine="708"/>
+        <w:jc w:val="both"/>
+        <w:spacing w:after="0" w:afterAutospacing="0" w:line="360" w:lineRule="auto"/>
+        <w:rPr>
+          <w:rFonts w:ascii="Times New Roman Cyr" w:hAnsi="Times New Roman Cyr" w:cs="Times New Roman Cyr"/>
+          <w:b w:val="0"/>
+          <w:bCs w:val="0"/>
+          <w:sz w:val="24"/>
+          <w:szCs w:val="24"/>
+          <w:highlight w:val="none"/>
+        </w:rPr>
+        <w:suppressLineNumbers w:val="0"/>
+      </w:pPr>
+      <w:r>
+        <w:rPr>
+          <w:rFonts w:ascii="Times New Roman Cyr" w:hAnsi="Times New Roman Cyr" w:cs="Times New Roman Cyr"/>
+          <w:b w:val="0"/>
+          <w:bCs w:val="0"/>
+          <w:sz w:val="24"/>
+          <w:szCs w:val="24"/>
+          <w:highlight w:val="none"/>
+        </w:rPr>
+        <w:t xml:space="preserve">Так как разработанная подсистема является весьма сложной, выполняемые в ней операции разнородны, могут потребовать использования различных языков и библиотек, а также некоторые из них могут занимать значительное время, при разработке было решено использоват</w:t>
+      </w:r>
+      <w:r>
+        <w:rPr>
+          <w:rFonts w:ascii="Times New Roman Cyr" w:hAnsi="Times New Roman Cyr" w:cs="Times New Roman Cyr"/>
+          <w:b w:val="0"/>
+          <w:bCs w:val="0"/>
+          <w:sz w:val="24"/>
+          <w:szCs w:val="24"/>
+          <w:highlight w:val="none"/>
+        </w:rPr>
+        <w:t xml:space="preserve">ь микросервисную архитектуру. </w:t>
+      </w:r>
+      <w:r/>
+    </w:p>
+    <w:p>
+      <w:pPr>
+        <w:ind w:firstLine="397"/>
+        <w:jc w:val="both"/>
+        <w:spacing w:after="0" w:afterAutospacing="0" w:line="360" w:lineRule="auto"/>
+        <w:suppressLineNumbers w:val="0"/>
+      </w:pPr>
+      <w:r>
+        <w:rPr>
+          <w:rFonts w:ascii="Times New Roman Cyr" w:hAnsi="Times New Roman Cyr" w:cs="Times New Roman Cyr"/>
+          <w:b w:val="0"/>
+          <w:bCs w:val="0"/>
+          <w:sz w:val="24"/>
+          <w:szCs w:val="24"/>
+          <w:highlight w:val="none"/>
+        </w:rPr>
+        <w:t xml:space="preserve">На основе </w:t>
+      </w:r>
+      <w:r>
+        <w:rPr>
+          <w:rFonts w:ascii="Times New Roman Cyr" w:hAnsi="Times New Roman Cyr" w:cs="Times New Roman Cyr"/>
+          <w:b w:val="0"/>
+          <w:bCs w:val="0"/>
+          <w:sz w:val="24"/>
+          <w:szCs w:val="24"/>
+          <w:highlight w:val="none"/>
+        </w:rPr>
+        <w:t xml:space="preserve">функциональных </w:t>
+      </w:r>
+      <w:r>
+        <w:rPr>
+          <w:rFonts w:ascii="Times New Roman Cyr" w:hAnsi="Times New Roman Cyr" w:cs="Times New Roman Cyr"/>
+          <w:b w:val="0"/>
+          <w:bCs w:val="0"/>
+          <w:sz w:val="24"/>
+          <w:szCs w:val="24"/>
+          <w:highlight w:val="none"/>
+        </w:rPr>
+        <w:t xml:space="preserve">требований и представленной ранее диаграммы вариантов использования была разработана структура компонентов подсистемы, включающая следующие микросервисы:</w:t>
+      </w:r>
+      <w:r>
+        <w:rPr>
+          <w:rFonts w:ascii="Times New Roman Cyr" w:hAnsi="Times New Roman Cyr" w:cs="Times New Roman Cyr"/>
+          <w:b w:val="0"/>
+          <w:bCs w:val="0"/>
+          <w:sz w:val="24"/>
+          <w:szCs w:val="24"/>
+          <w:highlight w:val="none"/>
+        </w:rPr>
+      </w:r>
+    </w:p>
+    <w:p>
+      <w:pPr>
+        <w:pStyle w:val="816"/>
+        <w:numPr>
+          <w:ilvl w:val="0"/>
+          <w:numId w:val="3"/>
+        </w:numPr>
+        <w:jc w:val="both"/>
+        <w:spacing w:after="0" w:afterAutospacing="0" w:line="360" w:lineRule="auto"/>
+        <w:suppressLineNumbers w:val="0"/>
+      </w:pPr>
+      <w:r>
+        <w:rPr>
+          <w:rFonts w:ascii="Times New Roman Cyr" w:hAnsi="Times New Roman Cyr" w:cs="Times New Roman Cyr"/>
+          <w:b w:val="0"/>
+          <w:bCs w:val="0"/>
+          <w:sz w:val="24"/>
+          <w:szCs w:val="24"/>
+          <w:highlight w:val="none"/>
+        </w:rPr>
+        <w:t xml:space="preserve">микросервис взаимодействия с БД — реализует CRUD-операции над данными в БД;</w:t>
+      </w:r>
+      <w:r>
+        <w:rPr>
+          <w:rFonts w:ascii="Times New Roman Cyr" w:hAnsi="Times New Roman Cyr" w:cs="Times New Roman Cyr"/>
+          <w:b w:val="0"/>
+          <w:bCs w:val="0"/>
+          <w:sz w:val="24"/>
+          <w:szCs w:val="24"/>
+          <w:highlight w:val="none"/>
+        </w:rPr>
+      </w:r>
+    </w:p>
+    <w:p>
+      <w:pPr>
+        <w:pStyle w:val="816"/>
+        <w:numPr>
+          <w:ilvl w:val="0"/>
+          <w:numId w:val="3"/>
+        </w:numPr>
+        <w:jc w:val="both"/>
+        <w:spacing w:after="0" w:afterAutospacing="0" w:line="360" w:lineRule="auto"/>
+        <w:suppressLineNumbers w:val="0"/>
+      </w:pPr>
+      <w:r>
+        <w:rPr>
+          <w:rFonts w:ascii="Times New Roman Cyr" w:hAnsi="Times New Roman Cyr" w:cs="Times New Roman Cyr"/>
+          <w:b w:val="0"/>
+          <w:bCs w:val="0"/>
+          <w:sz w:val="24"/>
+          <w:szCs w:val="24"/>
+          <w:highlight w:val="none"/>
+        </w:rPr>
+        <w:t xml:space="preserve">микросервис анализа решений (анализатор) — выполняет проверку и анализ пользовательских решений;</w:t>
+      </w:r>
+      <w:r>
+        <w:rPr>
+          <w:rFonts w:ascii="Times New Roman Cyr" w:hAnsi="Times New Roman Cyr" w:cs="Times New Roman Cyr"/>
+          <w:b w:val="0"/>
+          <w:bCs w:val="0"/>
+          <w:sz w:val="24"/>
+          <w:szCs w:val="24"/>
+          <w:highlight w:val="none"/>
+        </w:rPr>
+      </w:r>
+    </w:p>
+    <w:p>
+      <w:pPr>
+        <w:pStyle w:val="816"/>
+        <w:numPr>
+          <w:ilvl w:val="0"/>
+          <w:numId w:val="3"/>
+        </w:numPr>
+        <w:jc w:val="both"/>
+        <w:spacing w:after="0" w:afterAutospacing="0" w:line="360" w:lineRule="auto"/>
+        <w:suppressLineNumbers w:val="0"/>
+      </w:pPr>
+      <w:r>
+        <w:rPr>
+          <w:rFonts w:ascii="Times New Roman Cyr" w:hAnsi="Times New Roman Cyr" w:cs="Times New Roman Cyr"/>
+          <w:b w:val="0"/>
+          <w:bCs w:val="0"/>
+          <w:sz w:val="24"/>
+          <w:szCs w:val="24"/>
+          <w:highlight w:val="none"/>
+        </w:rPr>
+        <w:t xml:space="preserve">микросервис синтеза устройств (синтезатор) — выполняет синтез устройств из Verilog-кода и симулирует их работу;</w:t>
+      </w:r>
+      <w:r>
+        <w:rPr>
+          <w:rFonts w:ascii="Times New Roman Cyr" w:hAnsi="Times New Roman Cyr" w:cs="Times New Roman Cyr"/>
+          <w:b w:val="0"/>
+          <w:bCs w:val="0"/>
+          <w:sz w:val="24"/>
+          <w:szCs w:val="24"/>
+          <w:highlight w:val="none"/>
+        </w:rPr>
+      </w:r>
+    </w:p>
+    <w:p>
+      <w:pPr>
+        <w:pStyle w:val="816"/>
+        <w:numPr>
+          <w:ilvl w:val="0"/>
+          <w:numId w:val="3"/>
+        </w:numPr>
+        <w:jc w:val="both"/>
+        <w:spacing w:after="0" w:afterAutospacing="0" w:line="360" w:lineRule="auto"/>
+        <w:suppressLineNumbers w:val="0"/>
+      </w:pPr>
+      <w:r>
+        <w:rPr>
+          <w:rFonts w:ascii="Times New Roman Cyr" w:hAnsi="Times New Roman Cyr" w:cs="Times New Roman Cyr"/>
+          <w:b w:val="0"/>
+          <w:bCs w:val="0"/>
+          <w:sz w:val="24"/>
+          <w:szCs w:val="24"/>
+          <w:highlight w:val="none"/>
+        </w:rPr>
+        <w:t xml:space="preserve">микросервис разбора временных диаграмм, микросервис генерации временных диаграмм wavedrom  — преобразуют временные диаграммы в удобные для хранения и обработки форматы;</w:t>
+      </w:r>
+      <w:r>
+        <w:rPr>
+          <w:rFonts w:ascii="Times New Roman Cyr" w:hAnsi="Times New Roman Cyr" w:cs="Times New Roman Cyr"/>
+          <w:b w:val="0"/>
+          <w:bCs w:val="0"/>
+          <w:sz w:val="24"/>
+          <w:szCs w:val="24"/>
+          <w:highlight w:val="none"/>
+        </w:rPr>
+      </w:r>
+    </w:p>
+    <w:p>
+      <w:pPr>
+        <w:pStyle w:val="816"/>
+        <w:numPr>
+          <w:ilvl w:val="0"/>
+          <w:numId w:val="3"/>
+        </w:numPr>
+        <w:jc w:val="both"/>
+        <w:spacing w:after="0" w:afterAutospacing="0" w:line="360" w:lineRule="auto"/>
+        <w:suppressLineNumbers w:val="0"/>
+      </w:pPr>
+      <w:r>
+        <w:rPr>
+          <w:rFonts w:ascii="Times New Roman Cyr" w:hAnsi="Times New Roman Cyr" w:cs="Times New Roman Cyr"/>
+          <w:b w:val="0"/>
+          <w:bCs w:val="0"/>
+          <w:sz w:val="24"/>
+          <w:szCs w:val="24"/>
+          <w:highlight w:val="none"/>
+        </w:rPr>
+        <w:t xml:space="preserve">микросервис анализа статистики;</w:t>
+      </w:r>
+      <w:r>
+        <w:rPr>
+          <w:rFonts w:ascii="Times New Roman Cyr" w:hAnsi="Times New Roman Cyr" w:cs="Times New Roman Cyr"/>
+          <w:b w:val="0"/>
+          <w:bCs w:val="0"/>
+          <w:sz w:val="24"/>
+          <w:szCs w:val="24"/>
+          <w:highlight w:val="none"/>
+        </w:rPr>
+      </w:r>
+    </w:p>
+    <w:p>
+      <w:pPr>
+        <w:pStyle w:val="816"/>
+        <w:numPr>
+          <w:ilvl w:val="0"/>
+          <w:numId w:val="3"/>
+        </w:numPr>
+        <w:jc w:val="both"/>
+        <w:spacing w:after="0" w:afterAutospacing="0" w:line="360" w:lineRule="auto"/>
+        <w:suppressLineNumbers w:val="0"/>
+      </w:pPr>
+      <w:r>
+        <w:rPr>
+          <w:rFonts w:ascii="Times New Roman Cyr" w:hAnsi="Times New Roman Cyr" w:cs="Times New Roman Cyr"/>
+          <w:b w:val="0"/>
+          <w:bCs w:val="0"/>
+          <w:sz w:val="24"/>
+          <w:szCs w:val="24"/>
+          <w:highlight w:val="none"/>
+        </w:rPr>
+        <w:t xml:space="preserve">основной микросервис — реализует верхнеуровневую логику подсистемы, связывает остальные микросервисы.</w:t>
+      </w:r>
+      <w:r>
+        <w:rPr>
+          <w:rFonts w:ascii="Times New Roman Cyr" w:hAnsi="Times New Roman Cyr" w:cs="Times New Roman Cyr"/>
+          <w:b w:val="0"/>
+          <w:bCs w:val="0"/>
+          <w:sz w:val="24"/>
+          <w:szCs w:val="24"/>
+          <w:highlight w:val="none"/>
+        </w:rPr>
+      </w:r>
+    </w:p>
+    <w:p>
+      <w:pPr>
+        <w:ind w:firstLine="397"/>
+        <w:jc w:val="both"/>
+        <w:spacing w:after="0" w:afterAutospacing="0" w:line="360" w:lineRule="auto"/>
+        <w:rPr>
+          <w:rFonts w:ascii="Times New Roman Cyr" w:hAnsi="Times New Roman Cyr" w:cs="Times New Roman Cyr"/>
+          <w:b w:val="0"/>
+          <w:bCs w:val="0"/>
+          <w:sz w:val="24"/>
+          <w:szCs w:val="24"/>
+          <w:highlight w:val="none"/>
+        </w:rPr>
+        <w:suppressLineNumbers w:val="0"/>
+      </w:pPr>
+      <w:r>
+        <w:rPr>
+          <w:rFonts w:ascii="Times New Roman Cyr" w:hAnsi="Times New Roman Cyr" w:cs="Times New Roman Cyr"/>
+          <w:b w:val="0"/>
+          <w:bCs w:val="0"/>
+          <w:sz w:val="24"/>
+          <w:szCs w:val="24"/>
+          <w:highlight w:val="none"/>
+        </w:rPr>
+      </w:r>
+      <w:r>
+        <w:rPr>
+          <w:rFonts w:ascii="Times New Roman Cyr" w:hAnsi="Times New Roman Cyr" w:cs="Times New Roman Cyr"/>
+          <w:b w:val="0"/>
+          <w:bCs w:val="0"/>
+          <w:sz w:val="24"/>
+          <w:szCs w:val="24"/>
+          <w:highlight w:val="none"/>
+        </w:rPr>
+        <w:t xml:space="preserve">Детализированная архитектура разработанной подсистемы показана на контейнер-диаграмме (нотация С4) на рисунке 2.</w:t>
+      </w:r>
+      <w:r>
+        <w:rPr>
+          <w:rFonts w:ascii="Times New Roman Cyr" w:hAnsi="Times New Roman Cyr" w:cs="Times New Roman Cyr"/>
+          <w:b w:val="0"/>
+          <w:bCs w:val="0"/>
+          <w:sz w:val="24"/>
+          <w:szCs w:val="24"/>
+          <w:highlight w:val="none"/>
+        </w:rPr>
+      </w:r>
+      <w:r/>
+    </w:p>
+    <w:p>
+      <w:pPr>
+        <w:ind w:firstLine="0"/>
+        <w:jc w:val="both"/>
+        <w:spacing w:after="0" w:afterAutospacing="0" w:line="360" w:lineRule="auto"/>
+        <w:rPr>
+          <w:rFonts w:ascii="Times New Roman Cyr" w:hAnsi="Times New Roman Cyr" w:cs="Times New Roman Cyr"/>
+          <w:b w:val="0"/>
+          <w:bCs w:val="0"/>
+          <w:i w:val="0"/>
+          <w:sz w:val="24"/>
+          <w:szCs w:val="24"/>
+        </w:rPr>
+        <w:suppressLineNumbers w:val="0"/>
+      </w:pPr>
+      <w:r>
+        <w:rPr>
+          <w:rFonts w:ascii="Times New Roman Cyr" w:hAnsi="Times New Roman Cyr" w:cs="Times New Roman Cyr"/>
+          <w:b w:val="0"/>
+          <w:bCs w:val="0"/>
+          <w:i w:val="0"/>
+          <w:sz w:val="24"/>
+          <w:szCs w:val="24"/>
+        </w:rPr>
+      </w:r>
+      <w:r>
+        <w:rPr>
+          <w:rFonts w:ascii="Times New Roman Cyr" w:hAnsi="Times New Roman Cyr" w:cs="Times New Roman Cyr"/>
+          <w:b w:val="0"/>
+          <w:bCs w:val="0"/>
+          <w:i w:val="0"/>
+          <w:sz w:val="24"/>
+          <w:szCs w:val="24"/>
+        </w:rPr>
+      </w:r>
+    </w:p>
+    <w:p>
+      <w:pPr>
+        <w:ind w:firstLine="0"/>
+        <w:jc w:val="center"/>
+        <w:spacing w:after="0" w:afterAutospacing="0" w:line="360" w:lineRule="auto"/>
+        <w:rPr>
+          <w:rFonts w:ascii="Times New Roman Cyr" w:hAnsi="Times New Roman Cyr" w:cs="Times New Roman Cyr"/>
+          <w:b w:val="0"/>
+          <w:bCs w:val="0"/>
+          <w:sz w:val="24"/>
+          <w:szCs w:val="24"/>
+          <w:highlight w:val="none"/>
+        </w:rPr>
+        <w:suppressLineNumbers w:val="0"/>
+      </w:pPr>
+      <w:r>
+        <w:rPr>
+          <w:rFonts w:ascii="Times New Roman Cyr" w:hAnsi="Times New Roman Cyr" w:cs="Times New Roman Cyr"/>
+          <w:b w:val="0"/>
+          <w:bCs w:val="0"/>
+          <w:sz w:val="24"/>
+          <w:szCs w:val="24"/>
+          <w:highlight w:val="none"/>
+        </w:rPr>
+      </w:r>
+      <w:r>
+        <w:rPr>
+          <w:highlight w:val="none"/>
+        </w:rPr>
+        <mc:AlternateContent>
+          <mc:Choice Requires="wpg">
+            <w:drawing>
+              <wp:inline xmlns:wp="http://schemas.openxmlformats.org/drawingml/2006/wordprocessingDrawing" distT="0" distB="0" distL="0" distR="0">
+                <wp:extent cx="4809690" cy="6686198"/>
+                <wp:effectExtent l="0" t="0" r="0" b="0"/>
+                <wp:docPr id="3" name=""/>
+                <wp:cNvGraphicFramePr>
+                  <a:graphicFrameLocks xmlns:a="http://schemas.openxmlformats.org/drawingml/2006/main" noChangeAspect="1"/>
+                </wp:cNvGraphicFramePr>
+                <a:graphic xmlns:a="http://schemas.openxmlformats.org/drawingml/2006/main">
+                  <a:graphicData uri="http://schemas.openxmlformats.org/drawingml/2006/picture">
+                    <pic:pic xmlns:pic="http://schemas.openxmlformats.org/drawingml/2006/picture">
+                      <pic:nvPicPr>
+                        <pic:cNvPr id="1266871684" name=""/>
+                        <pic:cNvPicPr>
+                          <a:picLocks noChangeAspect="1"/>
+                        </pic:cNvPicPr>
+                        <pic:nvPr/>
+                      </pic:nvPicPr>
+                      <pic:blipFill>
+                        <a:blip r:embed="rId11"/>
+                        <a:stretch/>
+                      </pic:blipFill>
+                      <pic:spPr bwMode="auto">
+                        <a:xfrm rot="0" flipH="0" flipV="0">
+                          <a:off x="0" y="0"/>
+                          <a:ext cx="4809690" cy="6686197"/>
+                        </a:xfrm>
+                        <a:prstGeom prst="rect">
+                          <a:avLst/>
+                        </a:prstGeom>
+                      </pic:spPr>
+                    </pic:pic>
+                  </a:graphicData>
+                </a:graphic>
+              </wp:inline>
+            </w:drawing>
+          </mc:Choice>
+          <mc:Fallback>
+            <w:pict>
+              <v:shapetype type="#_x0000_t75" o:spt="75" coordsize="21600,21600" o:preferrelative="t" path="m@4@5l@4@11@9@11@9@5xe">
+                <v:formulas>
+                  <v:f eqn="if lineDrawn pixelLineWidth 0"/>
+                  <v:f eqn="sum @0 1 0"/>
+                  <v:f eqn="sum 0 0 @1"/>
+                  <v:f eqn="prod @2 1 2"/>
+                  <v:f eqn="prod @3 21600 pixelWidth"/>
+                  <v:f eqn="prod @3 21600 pixelHeight"/>
+                  <v:f eqn="sum @0 0 1"/>
+                  <v:f eqn="prod @6 1 2"/>
+                  <v:f eqn="prod @7 21600 pixelWidth"/>
+                  <v:f eqn="sum @8 21600 0"/>
+                  <v:f eqn="prod @7 21600 pixelHeight"/>
+                  <v:f eqn="sum @10 21600 0"/>
+                </v:formulas>
+              </v:shapetype>
+              <v:shape id="_x0000_i2" o:spid="_x0000_s2" type="#_x0000_t75" style="width:378.7pt;height:526.5pt;mso-wrap-distance-left:0.0pt;mso-wrap-distance-top:0.0pt;mso-wrap-distance-right:0.0pt;mso-wrap-distance-bottom:0.0pt;rotation:0;" stroked="false">
+                <v:path textboxrect="0,0,0,0"/>
+                <v:imagedata r:id="rId11" o:title=""/>
+              </v:shape>
+            </w:pict>
+          </mc:Fallback>
+        </mc:AlternateContent>
+      </w:r>
+      <w:r/>
+      <w:r>
+        <w:rPr>
+          <w:rFonts w:ascii="Times New Roman Cyr" w:hAnsi="Times New Roman Cyr" w:cs="Times New Roman Cyr"/>
+          <w:b w:val="0"/>
+          <w:bCs w:val="0"/>
+          <w:sz w:val="24"/>
+          <w:szCs w:val="24"/>
+          <w:highlight w:val="none"/>
+        </w:rPr>
+      </w:r>
+      <w:r>
+        <w:rPr>
+          <w:rFonts w:ascii="Times New Roman Cyr" w:hAnsi="Times New Roman Cyr" w:cs="Times New Roman Cyr"/>
+          <w:b w:val="0"/>
+          <w:bCs w:val="0"/>
+          <w:sz w:val="24"/>
+          <w:szCs w:val="24"/>
+          <w:highlight w:val="none"/>
+        </w:rPr>
+      </w:r>
+    </w:p>
+    <w:p>
+      <w:pPr>
+        <w:ind w:firstLine="0"/>
+        <w:jc w:val="center"/>
+        <w:spacing w:after="0" w:afterAutospacing="0" w:line="360" w:lineRule="auto"/>
+        <w:rPr>
+          <w:rFonts w:ascii="Times New Roman Cyr" w:hAnsi="Times New Roman Cyr" w:cs="Times New Roman Cyr"/>
+          <w:b w:val="0"/>
+          <w:bCs w:val="0"/>
+          <w:sz w:val="24"/>
+          <w:szCs w:val="24"/>
+          <w:highlight w:val="none"/>
+        </w:rPr>
+        <w:suppressLineNumbers w:val="0"/>
+      </w:pPr>
+      <w:r>
+        <w:rPr>
+          <w:rFonts w:ascii="Times New Roman Cyr" w:hAnsi="Times New Roman Cyr" w:cs="Times New Roman Cyr"/>
+          <w:b/>
+          <w:bCs/>
+          <w:sz w:val="24"/>
+          <w:szCs w:val="24"/>
+          <w:highlight w:val="none"/>
+        </w:rPr>
+        <w:t xml:space="preserve">Рис.</w:t>
+      </w:r>
+      <w:r>
+        <w:rPr>
+          <w:rFonts w:ascii="Times New Roman Cyr" w:hAnsi="Times New Roman Cyr" w:cs="Times New Roman Cyr"/>
+          <w:b/>
+          <w:bCs/>
+          <w:sz w:val="24"/>
+          <w:szCs w:val="24"/>
+          <w:highlight w:val="none"/>
+        </w:rPr>
+        <w:t xml:space="preserve"> 3.</w:t>
+      </w:r>
+      <w:r>
+        <w:rPr>
+          <w:rFonts w:ascii="Times New Roman Cyr" w:hAnsi="Times New Roman Cyr" w:cs="Times New Roman Cyr"/>
+          <w:b w:val="0"/>
+          <w:bCs w:val="0"/>
+          <w:sz w:val="24"/>
+          <w:szCs w:val="24"/>
+          <w:highlight w:val="none"/>
+        </w:rPr>
+        <w:t xml:space="preserve"> Контейнер-диаграмма разработанной подсистемы</w:t>
+      </w:r>
+      <w:r>
+        <w:rPr>
+          <w:rFonts w:ascii="Times New Roman Cyr" w:hAnsi="Times New Roman Cyr" w:cs="Times New Roman Cyr"/>
+          <w:b w:val="0"/>
+          <w:bCs w:val="0"/>
+          <w:sz w:val="24"/>
+          <w:szCs w:val="24"/>
+          <w:highlight w:val="none"/>
+        </w:rPr>
+      </w:r>
+    </w:p>
+    <w:p>
+      <w:pPr>
+        <w:ind w:firstLine="397"/>
+        <w:jc w:val="both"/>
+        <w:spacing w:after="0" w:afterAutospacing="0" w:line="360" w:lineRule="auto"/>
+        <w:suppressLineNumbers w:val="0"/>
+      </w:pPr>
+      <w:r>
+        <w:rPr>
+          <w:rFonts w:ascii="Times New Roman Cyr" w:hAnsi="Times New Roman Cyr" w:cs="Times New Roman Cyr"/>
+          <w:b/>
+          <w:bCs/>
+          <w:sz w:val="24"/>
+          <w:szCs w:val="24"/>
+          <w:highlight w:val="none"/>
+        </w:rPr>
+        <w:t xml:space="preserve">Проектирование базы данных. </w:t>
+      </w:r>
+      <w:r>
+        <w:rPr>
+          <w:rFonts w:ascii="Times New Roman Cyr" w:hAnsi="Times New Roman Cyr" w:cs="Times New Roman Cyr"/>
+          <w:b w:val="0"/>
+          <w:bCs w:val="0"/>
+          <w:sz w:val="24"/>
+          <w:szCs w:val="24"/>
+          <w:highlight w:val="none"/>
+        </w:rPr>
+        <w:t xml:space="preserve">После проектирование архитектуры подсистемы была спроектирована структура ее базы данных. </w:t>
+      </w:r>
+      <w:r>
+        <w:rPr>
+          <w:rFonts w:ascii="Times New Roman Cyr" w:hAnsi="Times New Roman Cyr" w:cs="Times New Roman Cyr"/>
+          <w:b w:val="0"/>
+          <w:bCs w:val="0"/>
+          <w:i w:val="0"/>
+          <w:sz w:val="24"/>
+          <w:szCs w:val="24"/>
+        </w:rPr>
+      </w:r>
+      <w:r>
+        <w:rPr>
+          <w:rFonts w:ascii="Times New Roman Cyr" w:hAnsi="Times New Roman Cyr" w:cs="Times New Roman Cyr"/>
+          <w:b w:val="0"/>
+          <w:bCs w:val="0"/>
+          <w:sz w:val="24"/>
+          <w:szCs w:val="24"/>
+          <w:highlight w:val="none"/>
+        </w:rPr>
+        <w:t xml:space="preserve">В результате анализа предметной области удалось выделить описанные ниже сущности.</w:t>
+      </w:r>
+      <w:r>
+        <w:rPr>
+          <w:rFonts w:ascii="Times New Roman Cyr" w:hAnsi="Times New Roman Cyr" w:cs="Times New Roman Cyr"/>
+          <w:b w:val="0"/>
+          <w:bCs w:val="0"/>
+          <w:sz w:val="24"/>
+          <w:szCs w:val="24"/>
+          <w:highlight w:val="none"/>
+        </w:rPr>
+      </w:r>
+    </w:p>
+    <w:p>
+      <w:pPr>
+        <w:ind w:firstLine="397"/>
+        <w:jc w:val="both"/>
+        <w:spacing w:after="0" w:afterAutospacing="0" w:line="360" w:lineRule="auto"/>
+        <w:suppressLineNumbers w:val="0"/>
+      </w:pPr>
+      <w:r>
+        <w:rPr>
+          <w:rFonts w:ascii="Times New Roman Cyr" w:hAnsi="Times New Roman Cyr" w:cs="Times New Roman Cyr"/>
+          <w:b w:val="0"/>
+          <w:bCs w:val="0"/>
+          <w:sz w:val="24"/>
+          <w:szCs w:val="24"/>
+          <w:highlight w:val="none"/>
+        </w:rPr>
+      </w:r>
+      <w:r>
+        <w:rPr>
+          <w:rFonts w:ascii="Times New Roman Cyr" w:hAnsi="Times New Roman Cyr" w:cs="Times New Roman Cyr"/>
+          <w:b w:val="0"/>
+          <w:bCs w:val="0"/>
+          <w:sz w:val="24"/>
+          <w:szCs w:val="24"/>
+          <w:highlight w:val="none"/>
+        </w:rPr>
+        <w:t xml:space="preserve">Сущность «Задание» — содержит информацию о порядковом номере задания, его условиях, правильном ответе, цене в баллах и т.п.;</w:t>
+      </w:r>
+      <w:r>
+        <w:rPr>
+          <w:rFonts w:ascii="Times New Roman Cyr" w:hAnsi="Times New Roman Cyr" w:cs="Times New Roman Cyr"/>
+          <w:b w:val="0"/>
+          <w:bCs w:val="0"/>
+          <w:sz w:val="24"/>
+          <w:szCs w:val="24"/>
+          <w:highlight w:val="none"/>
+        </w:rPr>
+      </w:r>
+    </w:p>
+    <w:p>
+      <w:pPr>
+        <w:ind w:firstLine="397"/>
+        <w:jc w:val="both"/>
+        <w:spacing w:after="0" w:afterAutospacing="0" w:line="360" w:lineRule="auto"/>
+        <w:suppressLineNumbers w:val="0"/>
+      </w:pPr>
+      <w:r>
+        <w:rPr>
+          <w:rFonts w:ascii="Times New Roman Cyr" w:hAnsi="Times New Roman Cyr" w:cs="Times New Roman Cyr"/>
+          <w:b w:val="0"/>
+          <w:bCs w:val="0"/>
+          <w:sz w:val="24"/>
+          <w:szCs w:val="24"/>
+          <w:highlight w:val="none"/>
+        </w:rPr>
+        <w:t xml:space="preserve">Сущность «Пользователь» — позволяет идентифицировать пользователя по ID, узнать, обладает ли пользователь правами администратора и узнать его псевдоним (т.н. «никнейм»). Кроме того, эта сущность может нести в себе дополнительную информацию, необходимую веб-</w:t>
+      </w:r>
+      <w:r>
+        <w:rPr>
+          <w:rFonts w:ascii="Times New Roman Cyr" w:hAnsi="Times New Roman Cyr" w:cs="Times New Roman Cyr"/>
+          <w:b w:val="0"/>
+          <w:bCs w:val="0"/>
+          <w:sz w:val="24"/>
+          <w:szCs w:val="24"/>
+          <w:highlight w:val="none"/>
+        </w:rPr>
+        <w:t xml:space="preserve">приложению образовательного портала.</w:t>
+      </w:r>
+      <w:r>
+        <w:rPr>
+          <w:rFonts w:ascii="Times New Roman Cyr" w:hAnsi="Times New Roman Cyr" w:cs="Times New Roman Cyr"/>
+          <w:b w:val="0"/>
+          <w:bCs w:val="0"/>
+          <w:sz w:val="24"/>
+          <w:szCs w:val="24"/>
+          <w:highlight w:val="none"/>
+        </w:rPr>
+      </w:r>
+    </w:p>
+    <w:p>
+      <w:pPr>
+        <w:ind w:firstLine="397"/>
+        <w:jc w:val="both"/>
+        <w:spacing w:after="0" w:afterAutospacing="0" w:line="360" w:lineRule="auto"/>
+        <w:rPr>
+          <w:rFonts w:ascii="Times New Roman Cyr" w:hAnsi="Times New Roman Cyr" w:cs="Times New Roman Cyr"/>
+          <w:b w:val="0"/>
+          <w:bCs w:val="0"/>
+          <w:i w:val="0"/>
+          <w:sz w:val="24"/>
+          <w:szCs w:val="24"/>
+          <w:highlight w:val="none"/>
+        </w:rPr>
+        <w:suppressLineNumbers w:val="0"/>
+      </w:pPr>
+      <w:r>
+        <w:rPr>
+          <w:rFonts w:ascii="Times New Roman Cyr" w:hAnsi="Times New Roman Cyr" w:cs="Times New Roman Cyr"/>
+          <w:b w:val="0"/>
+          <w:bCs w:val="0"/>
+          <w:sz w:val="24"/>
+          <w:szCs w:val="24"/>
+          <w:highlight w:val="none"/>
+        </w:rPr>
+        <w:t xml:space="preserve">Сущность «Попытка решения» — содержит информацию, об успешности и времени каждой попытки решения задания каким-либо пользователем.</w:t>
+      </w:r>
+      <w:r>
+        <w:rPr>
+          <w:rFonts w:ascii="Times New Roman Cyr" w:hAnsi="Times New Roman Cyr" w:cs="Times New Roman Cyr"/>
+          <w:b w:val="0"/>
+          <w:bCs w:val="0"/>
+          <w:sz w:val="24"/>
+          <w:szCs w:val="24"/>
+          <w:highlight w:val="none"/>
+        </w:rPr>
+      </w:r>
+      <w:r>
+        <w:rPr>
+          <w:rFonts w:ascii="Times New Roman Cyr" w:hAnsi="Times New Roman Cyr" w:cs="Times New Roman Cyr"/>
+          <w:b w:val="0"/>
+          <w:bCs w:val="0"/>
+          <w:sz w:val="24"/>
+          <w:szCs w:val="24"/>
+          <w:highlight w:val="none"/>
+        </w:rPr>
+      </w:r>
+      <w:r>
+        <w:rPr>
+          <w:rFonts w:ascii="Times New Roman Cyr" w:hAnsi="Times New Roman Cyr" w:cs="Times New Roman Cyr"/>
+          <w:b w:val="0"/>
+          <w:bCs w:val="0"/>
+          <w:i w:val="0"/>
+          <w:sz w:val="24"/>
+          <w:szCs w:val="24"/>
+        </w:rPr>
+      </w:r>
+      <w:r/>
+    </w:p>
+    <w:p>
+      <w:pPr>
+        <w:ind w:firstLine="397"/>
+        <w:jc w:val="both"/>
+        <w:spacing w:after="0" w:afterAutospacing="0" w:line="360" w:lineRule="auto"/>
+        <w:rPr>
+          <w:rFonts w:ascii="Times New Roman Cyr" w:hAnsi="Times New Roman Cyr" w:cs="Times New Roman Cyr"/>
+          <w:b w:val="0"/>
+          <w:bCs w:val="0"/>
+          <w:i w:val="0"/>
+          <w:sz w:val="24"/>
+          <w:szCs w:val="24"/>
+          <w:highlight w:val="none"/>
+        </w:rPr>
+        <w:suppressLineNumbers w:val="0"/>
+      </w:pPr>
+      <w:r>
+        <w:rPr>
+          <w:rFonts w:ascii="Times New Roman Cyr" w:hAnsi="Times New Roman Cyr" w:cs="Times New Roman Cyr"/>
+          <w:b w:val="0"/>
+          <w:bCs w:val="0"/>
+          <w:i w:val="0"/>
+          <w:sz w:val="24"/>
+          <w:szCs w:val="24"/>
+          <w:highlight w:val="none"/>
+        </w:rPr>
+      </w:r>
+      <w:r>
+        <w:rPr>
+          <w:rFonts w:ascii="Times New Roman Cyr" w:hAnsi="Times New Roman Cyr" w:cs="Times New Roman Cyr"/>
+          <w:b w:val="0"/>
+          <w:bCs w:val="0"/>
+          <w:i w:val="0"/>
+          <w:sz w:val="24"/>
+          <w:szCs w:val="24"/>
+          <w:highlight w:val="none"/>
+        </w:rPr>
+        <w:t xml:space="preserve">Полученная даталогическая схема базы данных в нотации Мартина изображена на рисунке 4.</w:t>
+      </w:r>
+      <w:r>
+        <w:rPr>
+          <w:rFonts w:ascii="Times New Roman Cyr" w:hAnsi="Times New Roman Cyr" w:cs="Times New Roman Cyr"/>
+          <w:b w:val="0"/>
+          <w:bCs w:val="0"/>
+          <w:i w:val="0"/>
+          <w:sz w:val="24"/>
+          <w:szCs w:val="24"/>
+          <w:highlight w:val="none"/>
+        </w:rPr>
+      </w:r>
+      <w:r>
+        <w:rPr>
+          <w:rFonts w:ascii="Times New Roman Cyr" w:hAnsi="Times New Roman Cyr" w:cs="Times New Roman Cyr"/>
+          <w:b w:val="0"/>
+          <w:bCs w:val="0"/>
+          <w:i w:val="0"/>
+          <w:sz w:val="24"/>
+          <w:szCs w:val="24"/>
+          <w:highlight w:val="none"/>
+        </w:rPr>
+      </w:r>
+    </w:p>
+    <w:p>
+      <w:pPr>
+        <w:ind w:firstLine="0"/>
+        <w:jc w:val="center"/>
+        <w:spacing w:after="0" w:afterAutospacing="0" w:line="360" w:lineRule="auto"/>
+        <w:rPr>
+          <w:rFonts w:ascii="Times New Roman Cyr" w:hAnsi="Times New Roman Cyr" w:cs="Times New Roman Cyr"/>
+          <w:b w:val="0"/>
+          <w:bCs w:val="0"/>
+          <w:i w:val="0"/>
+          <w:sz w:val="24"/>
+          <w:szCs w:val="24"/>
+          <w:highlight w:val="none"/>
+        </w:rPr>
+        <w:suppressLineNumbers w:val="0"/>
+      </w:pPr>
+      <w:r>
+        <w:rPr>
+          <w:rFonts w:ascii="Times New Roman Cyr" w:hAnsi="Times New Roman Cyr" w:cs="Times New Roman Cyr"/>
+          <w:b w:val="0"/>
+          <w:bCs w:val="0"/>
+          <w:i w:val="0"/>
+          <w:sz w:val="24"/>
+          <w:szCs w:val="24"/>
+          <w:highlight w:val="none"/>
+        </w:rPr>
+      </w:r>
+      <w:r>
+        <mc:AlternateContent>
+          <mc:Choice Requires="wpg">
+            <w:drawing>
+              <wp:inline xmlns:wp="http://schemas.openxmlformats.org/drawingml/2006/wordprocessingDrawing" distT="0" distB="0" distL="0" distR="0">
+                <wp:extent cx="4147152" cy="5577205"/>
+                <wp:effectExtent l="0" t="0" r="0" b="0"/>
+                <wp:docPr id="4" name=""/>
+                <wp:cNvGraphicFramePr>
+                  <a:graphicFrameLocks xmlns:a="http://schemas.openxmlformats.org/drawingml/2006/main" noChangeAspect="1"/>
+                </wp:cNvGraphicFramePr>
+                <a:graphic xmlns:a="http://schemas.openxmlformats.org/drawingml/2006/main">
+                  <a:graphicData uri="http://schemas.openxmlformats.org/drawingml/2006/picture">
+                    <pic:pic xmlns:pic="http://schemas.openxmlformats.org/drawingml/2006/picture">
+                      <pic:nvPicPr>
+                        <pic:cNvPr id="1715329844" name=""/>
+                        <pic:cNvPicPr>
+                          <a:picLocks noChangeAspect="1"/>
+                        </pic:cNvPicPr>
+                        <pic:nvPr/>
+                      </pic:nvPicPr>
+                      <pic:blipFill>
+                        <a:blip r:embed="rId12"/>
+                        <a:stretch/>
+                      </pic:blipFill>
+                      <pic:spPr bwMode="auto">
+                        <a:xfrm rot="0" flipH="0" flipV="0">
+                          <a:off x="0" y="0"/>
+                          <a:ext cx="4147152" cy="5577204"/>
+                        </a:xfrm>
+                        <a:prstGeom prst="rect">
+                          <a:avLst/>
+                        </a:prstGeom>
+                      </pic:spPr>
+                    </pic:pic>
+                  </a:graphicData>
+                </a:graphic>
+              </wp:inline>
+            </w:drawing>
+          </mc:Choice>
+          <mc:Fallback>
+            <w:pict>
+              <v:shapetype type="#_x0000_t75" o:spt="75" coordsize="21600,21600" o:preferrelative="t" path="m@4@5l@4@11@9@11@9@5xe">
+                <v:formulas>
+                  <v:f eqn="if lineDrawn pixelLineWidth 0"/>
+                  <v:f eqn="sum @0 1 0"/>
+                  <v:f eqn="sum 0 0 @1"/>
+                  <v:f eqn="prod @2 1 2"/>
+                  <v:f eqn="prod @3 21600 pixelWidth"/>
+                  <v:f eqn="prod @3 21600 pixelHeight"/>
+                  <v:f eqn="sum @0 0 1"/>
+                  <v:f eqn="prod @6 1 2"/>
+                  <v:f eqn="prod @7 21600 pixelWidth"/>
+                  <v:f eqn="sum @8 21600 0"/>
+                  <v:f eqn="prod @7 21600 pixelHeight"/>
+                  <v:f eqn="sum @10 21600 0"/>
+                </v:formulas>
+              </v:shapetype>
+              <v:shape id="_x0000_i3" o:spid="_x0000_s3" type="#_x0000_t75" style="width:326.5pt;height:439.1pt;mso-wrap-distance-left:0.0pt;mso-wrap-distance-top:0.0pt;mso-wrap-distance-right:0.0pt;mso-wrap-distance-bottom:0.0pt;rotation:0;" stroked="false">
+                <v:path textboxrect="0,0,0,0"/>
+                <v:imagedata r:id="rId12" o:title=""/>
+              </v:shape>
+            </w:pict>
+          </mc:Fallback>
+        </mc:AlternateContent>
+      </w:r>
+      <w:r/>
+      <w:r>
+        <w:rPr>
+          <w:rFonts w:ascii="Times New Roman Cyr" w:hAnsi="Times New Roman Cyr" w:cs="Times New Roman Cyr"/>
+          <w:b w:val="0"/>
+          <w:bCs w:val="0"/>
+          <w:i w:val="0"/>
+          <w:sz w:val="24"/>
+          <w:szCs w:val="24"/>
+          <w:highlight w:val="none"/>
+        </w:rPr>
+      </w:r>
+      <w:r>
+        <w:rPr>
+          <w:rFonts w:ascii="Times New Roman Cyr" w:hAnsi="Times New Roman Cyr" w:cs="Times New Roman Cyr"/>
+          <w:b w:val="0"/>
+          <w:bCs w:val="0"/>
+          <w:i w:val="0"/>
+          <w:sz w:val="24"/>
+          <w:szCs w:val="24"/>
+          <w:highlight w:val="none"/>
+        </w:rPr>
+      </w:r>
+    </w:p>
+    <w:p>
+      <w:pPr>
+        <w:ind w:firstLine="0"/>
+        <w:jc w:val="center"/>
+        <w:spacing w:after="0" w:afterAutospacing="0" w:line="360" w:lineRule="auto"/>
+        <w:rPr>
+          <w:rFonts w:ascii="Times New Roman Cyr" w:hAnsi="Times New Roman Cyr" w:cs="Times New Roman Cyr"/>
+          <w:b w:val="0"/>
+          <w:bCs w:val="0"/>
+          <w:i w:val="0"/>
+          <w:sz w:val="24"/>
+          <w:szCs w:val="24"/>
+          <w:highlight w:val="none"/>
+        </w:rPr>
+        <w:suppressLineNumbers w:val="0"/>
+      </w:pPr>
+      <w:r>
+        <w:rPr>
+          <w:rFonts w:ascii="Times New Roman Cyr" w:hAnsi="Times New Roman Cyr" w:cs="Times New Roman Cyr"/>
+          <w:b/>
+          <w:bCs/>
+          <w:i w:val="0"/>
+          <w:sz w:val="24"/>
+          <w:szCs w:val="24"/>
+          <w:highlight w:val="none"/>
+        </w:rPr>
+        <w:t xml:space="preserve">Рис. 4.</w:t>
+      </w:r>
+      <w:r>
+        <w:rPr>
+          <w:rFonts w:ascii="Times New Roman Cyr" w:hAnsi="Times New Roman Cyr" w:cs="Times New Roman Cyr"/>
+          <w:b w:val="0"/>
+          <w:bCs w:val="0"/>
+          <w:i w:val="0"/>
+          <w:sz w:val="24"/>
+          <w:szCs w:val="24"/>
+          <w:highlight w:val="none"/>
+        </w:rPr>
+        <w:t xml:space="preserve"> Даталогическая схема базы данных</w:t>
+      </w:r>
+      <w:r>
+        <w:rPr>
+          <w:rFonts w:ascii="Times New Roman Cyr" w:hAnsi="Times New Roman Cyr" w:cs="Times New Roman Cyr"/>
+          <w:b w:val="0"/>
+          <w:bCs w:val="0"/>
+          <w:i w:val="0"/>
+          <w:sz w:val="24"/>
+          <w:szCs w:val="24"/>
+          <w:highlight w:val="none"/>
+        </w:rPr>
+      </w:r>
+    </w:p>
+    <w:p>
+      <w:pPr>
+        <w:ind w:firstLine="397"/>
+        <w:jc w:val="left"/>
+        <w:spacing w:after="0" w:afterAutospacing="0" w:line="360" w:lineRule="auto"/>
+        <w:rPr>
+          <w:rFonts w:ascii="Times New Roman Cyr" w:hAnsi="Times New Roman Cyr" w:cs="Times New Roman Cyr"/>
+          <w:b w:val="0"/>
+          <w:bCs w:val="0"/>
+          <w:i w:val="0"/>
+          <w:sz w:val="24"/>
+          <w:szCs w:val="24"/>
+        </w:rPr>
+        <w:suppressLineNumbers w:val="0"/>
+      </w:pPr>
+      <w:r>
+        <w:rPr>
+          <w:rFonts w:ascii="Times New Roman Cyr" w:hAnsi="Times New Roman Cyr" w:cs="Times New Roman Cyr"/>
+          <w:b/>
+          <w:bCs/>
+          <w:i w:val="0"/>
+          <w:sz w:val="24"/>
+          <w:szCs w:val="24"/>
+          <w:highlight w:val="none"/>
+        </w:rPr>
+      </w:r>
+      <w:r>
+        <w:rPr>
+          <w:rFonts w:ascii="Times New Roman Cyr" w:hAnsi="Times New Roman Cyr" w:cs="Times New Roman Cyr"/>
+          <w:b/>
+          <w:bCs/>
+          <w:i w:val="0"/>
+          <w:sz w:val="24"/>
+          <w:szCs w:val="24"/>
+          <w:highlight w:val="none"/>
+        </w:rPr>
+        <w:t xml:space="preserve">Разработка микросервиса синтеза устройств. </w:t>
+      </w:r>
+      <w:r>
+        <w:rPr>
+          <w:rFonts w:ascii="Times New Roman Cyr" w:hAnsi="Times New Roman Cyr" w:cs="Times New Roman Cyr"/>
+          <w:b w:val="0"/>
+          <w:bCs w:val="0"/>
+          <w:i w:val="0"/>
+          <w:sz w:val="24"/>
+          <w:szCs w:val="24"/>
+          <w:highlight w:val="none"/>
+        </w:rPr>
+      </w:r>
+      <w:r>
+        <w:rPr>
+          <w:rFonts w:ascii="Times New Roman Cyr" w:hAnsi="Times New Roman Cyr" w:cs="Times New Roman Cyr"/>
+          <w:b w:val="0"/>
+          <w:bCs w:val="0"/>
+          <w:i w:val="0"/>
+          <w:sz w:val="24"/>
+          <w:szCs w:val="24"/>
         </w:rPr>
       </w:r>
     </w:p>
@@ -3729,6 +4996,539 @@
     </w:p>
   </w:footnote>
 </w:footnotes>
+</file>
+
+<file path=word/numbering.xml><?xml version="1.0" encoding="utf-8"?>
+<w:numbering xmlns:wpc="http://schemas.microsoft.com/office/word/2010/wordprocessingCanvas" xmlns:mc="http://schemas.openxmlformats.org/markup-compatibility/2006" xmlns:o="urn:schemas-microsoft-com:office:office" xmlns:r="http://schemas.openxmlformats.org/officeDocument/2006/relationships" xmlns:m="http://schemas.openxmlformats.org/officeDocument/2006/math" xmlns:v="urn:schemas-microsoft-com:vml" xmlns:wp14="http://schemas.microsoft.com/office/word/2010/wordprocessingDrawing" xmlns:wp="http://schemas.openxmlformats.org/drawingml/2006/wordprocessingDrawing" xmlns:w10="urn:schemas-microsoft-com:office:word" xmlns:w="http://schemas.openxmlformats.org/wordprocessingml/2006/main" xmlns:w14="http://schemas.microsoft.com/office/word/2010/wordml" xmlns:w15="http://schemas.microsoft.com/office/word/2012/wordml" xmlns:wpg="http://schemas.microsoft.com/office/word/2010/wordprocessingGroup" xmlns:wpi="http://schemas.microsoft.com/office/word/2010/wordprocessingInk" xmlns:wne="http://schemas.microsoft.com/office/word/2006/wordml" xmlns:wps="http://schemas.microsoft.com/office/word/2010/wordprocessingShape" mc:Ignorable="w14 w15 wp14">
+  <w:abstractNum w:abstractNumId="0">
+    <w:multiLevelType w:val="hybridMultilevel"/>
+    <w:lvl w:ilvl="0">
+      <w:start w:val="1"/>
+      <w:numFmt w:val="bullet"/>
+      <w:isLgl w:val="false"/>
+      <w:suff w:val="tab"/>
+      <w:lvlText w:val="–"/>
+      <w:lvlJc w:val="left"/>
+      <w:pPr>
+        <w:ind w:left="1417" w:hanging="360"/>
+      </w:pPr>
+      <w:rPr>
+        <w:rFonts w:hint="default" w:ascii="Arial" w:hAnsi="Arial" w:eastAsia="Arial" w:cs="Arial"/>
+      </w:rPr>
+    </w:lvl>
+    <w:lvl w:ilvl="1">
+      <w:start w:val="1"/>
+      <w:numFmt w:val="bullet"/>
+      <w:isLgl w:val="false"/>
+      <w:suff w:val="tab"/>
+      <w:lvlText w:val="o"/>
+      <w:lvlJc w:val="left"/>
+      <w:pPr>
+        <w:ind w:left="2137" w:hanging="360"/>
+      </w:pPr>
+      <w:rPr>
+        <w:rFonts w:hint="default" w:ascii="Courier New" w:hAnsi="Courier New" w:eastAsia="Courier New" w:cs="Courier New"/>
+      </w:rPr>
+    </w:lvl>
+    <w:lvl w:ilvl="2">
+      <w:start w:val="1"/>
+      <w:numFmt w:val="bullet"/>
+      <w:isLgl w:val="false"/>
+      <w:suff w:val="tab"/>
+      <w:lvlText w:val="§"/>
+      <w:lvlJc w:val="left"/>
+      <w:pPr>
+        <w:ind w:left="2857" w:hanging="360"/>
+      </w:pPr>
+      <w:rPr>
+        <w:rFonts w:hint="default" w:ascii="Wingdings" w:hAnsi="Wingdings" w:eastAsia="Wingdings" w:cs="Wingdings"/>
+      </w:rPr>
+    </w:lvl>
+    <w:lvl w:ilvl="3">
+      <w:start w:val="1"/>
+      <w:numFmt w:val="bullet"/>
+      <w:isLgl w:val="false"/>
+      <w:suff w:val="tab"/>
+      <w:lvlText w:val="·"/>
+      <w:lvlJc w:val="left"/>
+      <w:pPr>
+        <w:ind w:left="3577" w:hanging="360"/>
+      </w:pPr>
+      <w:rPr>
+        <w:rFonts w:hint="default" w:ascii="Symbol" w:hAnsi="Symbol" w:eastAsia="Symbol" w:cs="Symbol"/>
+      </w:rPr>
+    </w:lvl>
+    <w:lvl w:ilvl="4">
+      <w:start w:val="1"/>
+      <w:numFmt w:val="bullet"/>
+      <w:isLgl w:val="false"/>
+      <w:suff w:val="tab"/>
+      <w:lvlText w:val="o"/>
+      <w:lvlJc w:val="left"/>
+      <w:pPr>
+        <w:ind w:left="4297" w:hanging="360"/>
+      </w:pPr>
+      <w:rPr>
+        <w:rFonts w:hint="default" w:ascii="Courier New" w:hAnsi="Courier New" w:eastAsia="Courier New" w:cs="Courier New"/>
+      </w:rPr>
+    </w:lvl>
+    <w:lvl w:ilvl="5">
+      <w:start w:val="1"/>
+      <w:numFmt w:val="bullet"/>
+      <w:isLgl w:val="false"/>
+      <w:suff w:val="tab"/>
+      <w:lvlText w:val="§"/>
+      <w:lvlJc w:val="left"/>
+      <w:pPr>
+        <w:ind w:left="5017" w:hanging="360"/>
+      </w:pPr>
+      <w:rPr>
+        <w:rFonts w:hint="default" w:ascii="Wingdings" w:hAnsi="Wingdings" w:eastAsia="Wingdings" w:cs="Wingdings"/>
+      </w:rPr>
+    </w:lvl>
+    <w:lvl w:ilvl="6">
+      <w:start w:val="1"/>
+      <w:numFmt w:val="bullet"/>
+      <w:isLgl w:val="false"/>
+      <w:suff w:val="tab"/>
+      <w:lvlText w:val="·"/>
+      <w:lvlJc w:val="left"/>
+      <w:pPr>
+        <w:ind w:left="5737" w:hanging="360"/>
+      </w:pPr>
+      <w:rPr>
+        <w:rFonts w:hint="default" w:ascii="Symbol" w:hAnsi="Symbol" w:eastAsia="Symbol" w:cs="Symbol"/>
+      </w:rPr>
+    </w:lvl>
+    <w:lvl w:ilvl="7">
+      <w:start w:val="1"/>
+      <w:numFmt w:val="bullet"/>
+      <w:isLgl w:val="false"/>
+      <w:suff w:val="tab"/>
+      <w:lvlText w:val="o"/>
+      <w:lvlJc w:val="left"/>
+      <w:pPr>
+        <w:ind w:left="6457" w:hanging="360"/>
+      </w:pPr>
+      <w:rPr>
+        <w:rFonts w:hint="default" w:ascii="Courier New" w:hAnsi="Courier New" w:eastAsia="Courier New" w:cs="Courier New"/>
+      </w:rPr>
+    </w:lvl>
+    <w:lvl w:ilvl="8">
+      <w:start w:val="1"/>
+      <w:numFmt w:val="bullet"/>
+      <w:isLgl w:val="false"/>
+      <w:suff w:val="tab"/>
+      <w:lvlText w:val="§"/>
+      <w:lvlJc w:val="left"/>
+      <w:pPr>
+        <w:ind w:left="7177" w:hanging="360"/>
+      </w:pPr>
+      <w:rPr>
+        <w:rFonts w:hint="default" w:ascii="Wingdings" w:hAnsi="Wingdings" w:eastAsia="Wingdings" w:cs="Wingdings"/>
+      </w:rPr>
+    </w:lvl>
+  </w:abstractNum>
+  <w:abstractNum w:abstractNumId="1">
+    <w:multiLevelType w:val="hybridMultilevel"/>
+    <w:lvl w:ilvl="0">
+      <w:start w:val="1"/>
+      <w:numFmt w:val="bullet"/>
+      <w:isLgl w:val="false"/>
+      <w:suff w:val="tab"/>
+      <w:lvlText w:val="–"/>
+      <w:lvlJc w:val="left"/>
+      <w:pPr>
+        <w:ind w:left="1417" w:hanging="360"/>
+      </w:pPr>
+      <w:rPr>
+        <w:rFonts w:hint="default" w:ascii="Arial" w:hAnsi="Arial" w:eastAsia="Arial" w:cs="Arial"/>
+      </w:rPr>
+    </w:lvl>
+    <w:lvl w:ilvl="1">
+      <w:start w:val="1"/>
+      <w:numFmt w:val="bullet"/>
+      <w:isLgl w:val="false"/>
+      <w:suff w:val="tab"/>
+      <w:lvlText w:val="o"/>
+      <w:lvlJc w:val="left"/>
+      <w:pPr>
+        <w:ind w:left="2137" w:hanging="360"/>
+      </w:pPr>
+      <w:rPr>
+        <w:rFonts w:hint="default" w:ascii="Courier New" w:hAnsi="Courier New" w:eastAsia="Courier New" w:cs="Courier New"/>
+      </w:rPr>
+    </w:lvl>
+    <w:lvl w:ilvl="2">
+      <w:start w:val="1"/>
+      <w:numFmt w:val="bullet"/>
+      <w:isLgl w:val="false"/>
+      <w:suff w:val="tab"/>
+      <w:lvlText w:val="§"/>
+      <w:lvlJc w:val="left"/>
+      <w:pPr>
+        <w:ind w:left="2857" w:hanging="360"/>
+      </w:pPr>
+      <w:rPr>
+        <w:rFonts w:hint="default" w:ascii="Wingdings" w:hAnsi="Wingdings" w:eastAsia="Wingdings" w:cs="Wingdings"/>
+      </w:rPr>
+    </w:lvl>
+    <w:lvl w:ilvl="3">
+      <w:start w:val="1"/>
+      <w:numFmt w:val="bullet"/>
+      <w:isLgl w:val="false"/>
+      <w:suff w:val="tab"/>
+      <w:lvlText w:val="·"/>
+      <w:lvlJc w:val="left"/>
+      <w:pPr>
+        <w:ind w:left="3577" w:hanging="360"/>
+      </w:pPr>
+      <w:rPr>
+        <w:rFonts w:hint="default" w:ascii="Symbol" w:hAnsi="Symbol" w:eastAsia="Symbol" w:cs="Symbol"/>
+      </w:rPr>
+    </w:lvl>
+    <w:lvl w:ilvl="4">
+      <w:start w:val="1"/>
+      <w:numFmt w:val="bullet"/>
+      <w:isLgl w:val="false"/>
+      <w:suff w:val="tab"/>
+      <w:lvlText w:val="o"/>
+      <w:lvlJc w:val="left"/>
+      <w:pPr>
+        <w:ind w:left="4297" w:hanging="360"/>
+      </w:pPr>
+      <w:rPr>
+        <w:rFonts w:hint="default" w:ascii="Courier New" w:hAnsi="Courier New" w:eastAsia="Courier New" w:cs="Courier New"/>
+      </w:rPr>
+    </w:lvl>
+    <w:lvl w:ilvl="5">
+      <w:start w:val="1"/>
+      <w:numFmt w:val="bullet"/>
+      <w:isLgl w:val="false"/>
+      <w:suff w:val="tab"/>
+      <w:lvlText w:val="§"/>
+      <w:lvlJc w:val="left"/>
+      <w:pPr>
+        <w:ind w:left="5017" w:hanging="360"/>
+      </w:pPr>
+      <w:rPr>
+        <w:rFonts w:hint="default" w:ascii="Wingdings" w:hAnsi="Wingdings" w:eastAsia="Wingdings" w:cs="Wingdings"/>
+      </w:rPr>
+    </w:lvl>
+    <w:lvl w:ilvl="6">
+      <w:start w:val="1"/>
+      <w:numFmt w:val="bullet"/>
+      <w:isLgl w:val="false"/>
+      <w:suff w:val="tab"/>
+      <w:lvlText w:val="·"/>
+      <w:lvlJc w:val="left"/>
+      <w:pPr>
+        <w:ind w:left="5737" w:hanging="360"/>
+      </w:pPr>
+      <w:rPr>
+        <w:rFonts w:hint="default" w:ascii="Symbol" w:hAnsi="Symbol" w:eastAsia="Symbol" w:cs="Symbol"/>
+      </w:rPr>
+    </w:lvl>
+    <w:lvl w:ilvl="7">
+      <w:start w:val="1"/>
+      <w:numFmt w:val="bullet"/>
+      <w:isLgl w:val="false"/>
+      <w:suff w:val="tab"/>
+      <w:lvlText w:val="o"/>
+      <w:lvlJc w:val="left"/>
+      <w:pPr>
+        <w:ind w:left="6457" w:hanging="360"/>
+      </w:pPr>
+      <w:rPr>
+        <w:rFonts w:hint="default" w:ascii="Courier New" w:hAnsi="Courier New" w:eastAsia="Courier New" w:cs="Courier New"/>
+      </w:rPr>
+    </w:lvl>
+    <w:lvl w:ilvl="8">
+      <w:start w:val="1"/>
+      <w:numFmt w:val="bullet"/>
+      <w:isLgl w:val="false"/>
+      <w:suff w:val="tab"/>
+      <w:lvlText w:val="§"/>
+      <w:lvlJc w:val="left"/>
+      <w:pPr>
+        <w:ind w:left="7177" w:hanging="360"/>
+      </w:pPr>
+      <w:rPr>
+        <w:rFonts w:hint="default" w:ascii="Wingdings" w:hAnsi="Wingdings" w:eastAsia="Wingdings" w:cs="Wingdings"/>
+      </w:rPr>
+    </w:lvl>
+  </w:abstractNum>
+  <w:abstractNum w:abstractNumId="2">
+    <w:multiLevelType w:val="hybridMultilevel"/>
+    <w:lvl w:ilvl="0">
+      <w:start w:val="1"/>
+      <w:numFmt w:val="bullet"/>
+      <w:isLgl w:val="false"/>
+      <w:suff w:val="tab"/>
+      <w:lvlText w:val="–"/>
+      <w:lvlJc w:val="left"/>
+      <w:pPr>
+        <w:ind w:left="709" w:hanging="360"/>
+      </w:pPr>
+      <w:rPr>
+        <w:rFonts w:hint="default" w:ascii="Arial" w:hAnsi="Arial" w:eastAsia="Arial" w:cs="Arial"/>
+      </w:rPr>
+    </w:lvl>
+    <w:lvl w:ilvl="1">
+      <w:start w:val="1"/>
+      <w:numFmt w:val="bullet"/>
+      <w:isLgl w:val="false"/>
+      <w:suff w:val="tab"/>
+      <w:lvlText w:val="o"/>
+      <w:lvlJc w:val="left"/>
+      <w:pPr>
+        <w:ind w:left="1429" w:hanging="360"/>
+      </w:pPr>
+      <w:rPr>
+        <w:rFonts w:hint="default" w:ascii="Courier New" w:hAnsi="Courier New" w:eastAsia="Courier New" w:cs="Courier New"/>
+      </w:rPr>
+    </w:lvl>
+    <w:lvl w:ilvl="2">
+      <w:start w:val="1"/>
+      <w:numFmt w:val="bullet"/>
+      <w:isLgl w:val="false"/>
+      <w:suff w:val="tab"/>
+      <w:lvlText w:val="§"/>
+      <w:lvlJc w:val="left"/>
+      <w:pPr>
+        <w:ind w:left="2149" w:hanging="360"/>
+      </w:pPr>
+      <w:rPr>
+        <w:rFonts w:hint="default" w:ascii="Wingdings" w:hAnsi="Wingdings" w:eastAsia="Wingdings" w:cs="Wingdings"/>
+      </w:rPr>
+    </w:lvl>
+    <w:lvl w:ilvl="3">
+      <w:start w:val="1"/>
+      <w:numFmt w:val="bullet"/>
+      <w:isLgl w:val="false"/>
+      <w:suff w:val="tab"/>
+      <w:lvlText w:val="·"/>
+      <w:lvlJc w:val="left"/>
+      <w:pPr>
+        <w:ind w:left="2869" w:hanging="360"/>
+      </w:pPr>
+      <w:rPr>
+        <w:rFonts w:hint="default" w:ascii="Symbol" w:hAnsi="Symbol" w:eastAsia="Symbol" w:cs="Symbol"/>
+      </w:rPr>
+    </w:lvl>
+    <w:lvl w:ilvl="4">
+      <w:start w:val="1"/>
+      <w:numFmt w:val="bullet"/>
+      <w:isLgl w:val="false"/>
+      <w:suff w:val="tab"/>
+      <w:lvlText w:val="o"/>
+      <w:lvlJc w:val="left"/>
+      <w:pPr>
+        <w:ind w:left="3589" w:hanging="360"/>
+      </w:pPr>
+      <w:rPr>
+        <w:rFonts w:hint="default" w:ascii="Courier New" w:hAnsi="Courier New" w:eastAsia="Courier New" w:cs="Courier New"/>
+      </w:rPr>
+    </w:lvl>
+    <w:lvl w:ilvl="5">
+      <w:start w:val="1"/>
+      <w:numFmt w:val="bullet"/>
+      <w:isLgl w:val="false"/>
+      <w:suff w:val="tab"/>
+      <w:lvlText w:val="§"/>
+      <w:lvlJc w:val="left"/>
+      <w:pPr>
+        <w:ind w:left="4309" w:hanging="360"/>
+      </w:pPr>
+      <w:rPr>
+        <w:rFonts w:hint="default" w:ascii="Wingdings" w:hAnsi="Wingdings" w:eastAsia="Wingdings" w:cs="Wingdings"/>
+      </w:rPr>
+    </w:lvl>
+    <w:lvl w:ilvl="6">
+      <w:start w:val="1"/>
+      <w:numFmt w:val="bullet"/>
+      <w:isLgl w:val="false"/>
+      <w:suff w:val="tab"/>
+      <w:lvlText w:val="·"/>
+      <w:lvlJc w:val="left"/>
+      <w:pPr>
+        <w:ind w:left="5029" w:hanging="360"/>
+      </w:pPr>
+      <w:rPr>
+        <w:rFonts w:hint="default" w:ascii="Symbol" w:hAnsi="Symbol" w:eastAsia="Symbol" w:cs="Symbol"/>
+      </w:rPr>
+    </w:lvl>
+    <w:lvl w:ilvl="7">
+      <w:start w:val="1"/>
+      <w:numFmt w:val="bullet"/>
+      <w:isLgl w:val="false"/>
+      <w:suff w:val="tab"/>
+      <w:lvlText w:val="o"/>
+      <w:lvlJc w:val="left"/>
+      <w:pPr>
+        <w:ind w:left="5749" w:hanging="360"/>
+      </w:pPr>
+      <w:rPr>
+        <w:rFonts w:hint="default" w:ascii="Courier New" w:hAnsi="Courier New" w:eastAsia="Courier New" w:cs="Courier New"/>
+      </w:rPr>
+    </w:lvl>
+    <w:lvl w:ilvl="8">
+      <w:start w:val="1"/>
+      <w:numFmt w:val="bullet"/>
+      <w:isLgl w:val="false"/>
+      <w:suff w:val="tab"/>
+      <w:lvlText w:val="§"/>
+      <w:lvlJc w:val="left"/>
+      <w:pPr>
+        <w:ind w:left="6469" w:hanging="360"/>
+      </w:pPr>
+      <w:rPr>
+        <w:rFonts w:hint="default" w:ascii="Wingdings" w:hAnsi="Wingdings" w:eastAsia="Wingdings" w:cs="Wingdings"/>
+      </w:rPr>
+    </w:lvl>
+  </w:abstractNum>
+  <w:abstractNum w:abstractNumId="3">
+    <w:multiLevelType w:val="hybridMultilevel"/>
+    <w:lvl w:ilvl="0">
+      <w:start w:val="1"/>
+      <w:numFmt w:val="bullet"/>
+      <w:isLgl w:val="false"/>
+      <w:suff w:val="tab"/>
+      <w:lvlText w:val="–"/>
+      <w:lvlJc w:val="left"/>
+      <w:pPr>
+        <w:ind w:left="709" w:hanging="360"/>
+      </w:pPr>
+      <w:rPr>
+        <w:rFonts w:hint="default" w:ascii="Arial" w:hAnsi="Arial" w:eastAsia="Arial" w:cs="Arial"/>
+      </w:rPr>
+    </w:lvl>
+    <w:lvl w:ilvl="1">
+      <w:start w:val="1"/>
+      <w:numFmt w:val="bullet"/>
+      <w:isLgl w:val="false"/>
+      <w:suff w:val="tab"/>
+      <w:lvlText w:val="o"/>
+      <w:lvlJc w:val="left"/>
+      <w:pPr>
+        <w:ind w:left="1429" w:hanging="360"/>
+      </w:pPr>
+      <w:rPr>
+        <w:rFonts w:hint="default" w:ascii="Courier New" w:hAnsi="Courier New" w:eastAsia="Courier New" w:cs="Courier New"/>
+      </w:rPr>
+    </w:lvl>
+    <w:lvl w:ilvl="2">
+      <w:start w:val="1"/>
+      <w:numFmt w:val="bullet"/>
+      <w:isLgl w:val="false"/>
+      <w:suff w:val="tab"/>
+      <w:lvlText w:val="§"/>
+      <w:lvlJc w:val="left"/>
+      <w:pPr>
+        <w:ind w:left="2149" w:hanging="360"/>
+      </w:pPr>
+      <w:rPr>
+        <w:rFonts w:hint="default" w:ascii="Wingdings" w:hAnsi="Wingdings" w:eastAsia="Wingdings" w:cs="Wingdings"/>
+      </w:rPr>
+    </w:lvl>
+    <w:lvl w:ilvl="3">
+      <w:start w:val="1"/>
+      <w:numFmt w:val="bullet"/>
+      <w:isLgl w:val="false"/>
+      <w:suff w:val="tab"/>
+      <w:lvlText w:val="·"/>
+      <w:lvlJc w:val="left"/>
+      <w:pPr>
+        <w:ind w:left="2869" w:hanging="360"/>
+      </w:pPr>
+      <w:rPr>
+        <w:rFonts w:hint="default" w:ascii="Symbol" w:hAnsi="Symbol" w:eastAsia="Symbol" w:cs="Symbol"/>
+      </w:rPr>
+    </w:lvl>
+    <w:lvl w:ilvl="4">
+      <w:start w:val="1"/>
+      <w:numFmt w:val="bullet"/>
+      <w:isLgl w:val="false"/>
+      <w:suff w:val="tab"/>
+      <w:lvlText w:val="o"/>
+      <w:lvlJc w:val="left"/>
+      <w:pPr>
+        <w:ind w:left="3589" w:hanging="360"/>
+      </w:pPr>
+      <w:rPr>
+        <w:rFonts w:hint="default" w:ascii="Courier New" w:hAnsi="Courier New" w:eastAsia="Courier New" w:cs="Courier New"/>
+      </w:rPr>
+    </w:lvl>
+    <w:lvl w:ilvl="5">
+      <w:start w:val="1"/>
+      <w:numFmt w:val="bullet"/>
+      <w:isLgl w:val="false"/>
+      <w:suff w:val="tab"/>
+      <w:lvlText w:val="§"/>
+      <w:lvlJc w:val="left"/>
+      <w:pPr>
+        <w:ind w:left="4309" w:hanging="360"/>
+      </w:pPr>
+      <w:rPr>
+        <w:rFonts w:hint="default" w:ascii="Wingdings" w:hAnsi="Wingdings" w:eastAsia="Wingdings" w:cs="Wingdings"/>
+      </w:rPr>
+    </w:lvl>
+    <w:lvl w:ilvl="6">
+      <w:start w:val="1"/>
+      <w:numFmt w:val="bullet"/>
+      <w:isLgl w:val="false"/>
+      <w:suff w:val="tab"/>
+      <w:lvlText w:val="·"/>
+      <w:lvlJc w:val="left"/>
+      <w:pPr>
+        <w:ind w:left="5029" w:hanging="360"/>
+      </w:pPr>
+      <w:rPr>
+        <w:rFonts w:hint="default" w:ascii="Symbol" w:hAnsi="Symbol" w:eastAsia="Symbol" w:cs="Symbol"/>
+      </w:rPr>
+    </w:lvl>
+    <w:lvl w:ilvl="7">
+      <w:start w:val="1"/>
+      <w:numFmt w:val="bullet"/>
+      <w:isLgl w:val="false"/>
+      <w:suff w:val="tab"/>
+      <w:lvlText w:val="o"/>
+      <w:lvlJc w:val="left"/>
+      <w:pPr>
+        <w:ind w:left="5749" w:hanging="360"/>
+      </w:pPr>
+      <w:rPr>
+        <w:rFonts w:hint="default" w:ascii="Courier New" w:hAnsi="Courier New" w:eastAsia="Courier New" w:cs="Courier New"/>
+      </w:rPr>
+    </w:lvl>
+    <w:lvl w:ilvl="8">
+      <w:start w:val="1"/>
+      <w:numFmt w:val="bullet"/>
+      <w:isLgl w:val="false"/>
+      <w:suff w:val="tab"/>
+      <w:lvlText w:val="§"/>
+      <w:lvlJc w:val="left"/>
+      <w:pPr>
+        <w:ind w:left="6469" w:hanging="360"/>
+      </w:pPr>
+      <w:rPr>
+        <w:rFonts w:hint="default" w:ascii="Wingdings" w:hAnsi="Wingdings" w:eastAsia="Wingdings" w:cs="Wingdings"/>
+      </w:rPr>
+    </w:lvl>
+  </w:abstractNum>
+  <w:num w:numId="1">
+    <w:abstractNumId w:val="0"/>
+  </w:num>
+  <w:num w:numId="2">
+    <w:abstractNumId w:val="1"/>
+  </w:num>
+  <w:num w:numId="3">
+    <w:abstractNumId w:val="2"/>
+  </w:num>
+  <w:num w:numId="4">
+    <w:abstractNumId w:val="3"/>
+  </w:num>
+</w:numbering>
 </file>
 
 <file path=word/styles.xml><?xml version="1.0" encoding="utf-8"?>

</xml_diff>